<commit_message>
agrego imagenes a los reportes
</commit_message>
<xml_diff>
--- a/informe_gestion_biblioteca_actualizado.docx
+++ b/informe_gestion_biblioteca_actualizado.docx
@@ -104,31 +104,7 @@
             <w14:round/>
           </w14:textOutline>
         </w:rPr>
-        <w:t xml:space="preserve">Gestión de </w:t>
-      </w:r>
-      <w:r>
-        <w:rPr>
-          <w:rFonts w:asciiTheme="majorHAnsi" w:eastAsiaTheme="majorEastAsia" w:hAnsiTheme="majorHAnsi" w:cstheme="majorBidi"/>
-          <w:b/>
-          <w:color w:val="002060"/>
-          <w:kern w:val="28"/>
-          <w:sz w:val="60"/>
-          <w:szCs w:val="60"/>
-          <w:lang w:val="es-AR"/>
-          <w14:shadow w14:blurRad="50800" w14:dist="38100" w14:dir="5400000" w14:sx="100000" w14:sy="100000" w14:kx="0" w14:ky="0" w14:algn="t">
-            <w14:srgbClr w14:val="000000">
-              <w14:alpha w14:val="60000"/>
-            </w14:srgbClr>
-          </w14:shadow>
-          <w14:textOutline w14:w="11112" w14:cap="flat" w14:cmpd="sng" w14:algn="ctr">
-            <w14:solidFill>
-              <w14:srgbClr w14:val="002060"/>
-            </w14:solidFill>
-            <w14:prstDash w14:val="solid"/>
-            <w14:round/>
-          </w14:textOutline>
-        </w:rPr>
-        <w:t>Biblioteca</w:t>
+        <w:t>Gestión de Biblioteca</w:t>
       </w:r>
     </w:p>
     <w:p>
@@ -422,29 +398,8 @@
             <w14:round/>
           </w14:textOutline>
         </w:rPr>
-        <w:t xml:space="preserve">Ramiro José </w:t>
+        <w:t>Ramiro José Sarasola</w:t>
       </w:r>
-      <w:proofErr w:type="spellStart"/>
-      <w:r>
-        <w:rPr>
-          <w:color w:val="4F81BD" w:themeColor="accent1"/>
-          <w:lang w:val="pt-BR"/>
-          <w14:shadow w14:blurRad="38100" w14:dist="25400" w14:dir="5400000" w14:sx="100000" w14:sy="100000" w14:kx="0" w14:ky="0" w14:algn="ctr">
-            <w14:srgbClr w14:val="6E747A">
-              <w14:alpha w14:val="57000"/>
-            </w14:srgbClr>
-          </w14:shadow>
-          <w14:textOutline w14:w="9525" w14:cap="flat" w14:cmpd="sng" w14:algn="ctr">
-            <w14:solidFill>
-              <w14:srgbClr w14:val="002060"/>
-            </w14:solidFill>
-            <w14:prstDash w14:val="solid"/>
-            <w14:round/>
-          </w14:textOutline>
-        </w:rPr>
-        <w:t>Sarasola</w:t>
-      </w:r>
-      <w:proofErr w:type="spellEnd"/>
     </w:p>
     <w:p>
       <w:pPr>
@@ -498,6 +453,7 @@
         <w:jc w:val="center"/>
         <w:rPr>
           <w:color w:val="4F81BD" w:themeColor="accent1"/>
+          <w:lang w:val="es-ES"/>
           <w14:shadow w14:blurRad="38100" w14:dist="25400" w14:dir="5400000" w14:sx="100000" w14:sy="100000" w14:kx="0" w14:ky="0" w14:algn="ctr">
             <w14:srgbClr w14:val="6E747A">
               <w14:alpha w14:val="57000"/>
@@ -515,6 +471,7 @@
       <w:r>
         <w:rPr>
           <w:color w:val="4F81BD" w:themeColor="accent1"/>
+          <w:lang w:val="es-ES"/>
           <w14:shadow w14:blurRad="38100" w14:dist="25400" w14:dir="5400000" w14:sx="100000" w14:sy="100000" w14:kx="0" w14:ky="0" w14:algn="ctr">
             <w14:srgbClr w14:val="6E747A">
               <w14:alpha w14:val="57000"/>
@@ -528,45 +485,7 @@
             <w14:round/>
           </w14:textOutline>
         </w:rPr>
-        <w:t xml:space="preserve">UTN FRGP - Laboratorio de </w:t>
-      </w:r>
-      <w:proofErr w:type="spellStart"/>
-      <w:r>
-        <w:rPr>
-          <w:color w:val="4F81BD" w:themeColor="accent1"/>
-          <w14:shadow w14:blurRad="38100" w14:dist="25400" w14:dir="5400000" w14:sx="100000" w14:sy="100000" w14:kx="0" w14:ky="0" w14:algn="ctr">
-            <w14:srgbClr w14:val="6E747A">
-              <w14:alpha w14:val="57000"/>
-            </w14:srgbClr>
-          </w14:shadow>
-          <w14:textOutline w14:w="9525" w14:cap="flat" w14:cmpd="sng" w14:algn="ctr">
-            <w14:solidFill>
-              <w14:srgbClr w14:val="002060"/>
-            </w14:solidFill>
-            <w14:prstDash w14:val="solid"/>
-            <w14:round/>
-          </w14:textOutline>
-        </w:rPr>
-        <w:t>Computación</w:t>
-      </w:r>
-      <w:proofErr w:type="spellEnd"/>
-      <w:r>
-        <w:rPr>
-          <w:color w:val="4F81BD" w:themeColor="accent1"/>
-          <w14:shadow w14:blurRad="38100" w14:dist="25400" w14:dir="5400000" w14:sx="100000" w14:sy="100000" w14:kx="0" w14:ky="0" w14:algn="ctr">
-            <w14:srgbClr w14:val="6E747A">
-              <w14:alpha w14:val="57000"/>
-            </w14:srgbClr>
-          </w14:shadow>
-          <w14:textOutline w14:w="9525" w14:cap="flat" w14:cmpd="sng" w14:algn="ctr">
-            <w14:solidFill>
-              <w14:srgbClr w14:val="002060"/>
-            </w14:solidFill>
-            <w14:prstDash w14:val="solid"/>
-            <w14:round/>
-          </w14:textOutline>
-        </w:rPr>
-        <w:t xml:space="preserve"> II</w:t>
+        <w:t>UTN FRGP - Laboratorio de Computación II</w:t>
       </w:r>
     </w:p>
     <w:p>
@@ -575,6 +494,7 @@
         <w:jc w:val="center"/>
         <w:rPr>
           <w:color w:val="4F81BD" w:themeColor="accent1"/>
+          <w:lang w:val="es-ES"/>
           <w14:shadow w14:blurRad="38100" w14:dist="25400" w14:dir="5400000" w14:sx="100000" w14:sy="100000" w14:kx="0" w14:ky="0" w14:algn="ctr">
             <w14:srgbClr w14:val="6E747A">
               <w14:alpha w14:val="57000"/>
@@ -897,7 +817,15 @@
       </w:r>
       <w:proofErr w:type="spellEnd"/>
       <w:r>
-        <w:t xml:space="preserve"> por </w:t>
+        <w:t xml:space="preserve"> </w:t>
+      </w:r>
+      <w:proofErr w:type="spellStart"/>
+      <w:r>
+        <w:t>por</w:t>
+      </w:r>
+      <w:proofErr w:type="spellEnd"/>
+      <w:r>
+        <w:t xml:space="preserve"> </w:t>
       </w:r>
       <w:proofErr w:type="spellStart"/>
       <w:r>
@@ -919,7 +847,15 @@
       </w:r>
       <w:proofErr w:type="spellEnd"/>
       <w:r>
-        <w:t xml:space="preserve"> por </w:t>
+        <w:t xml:space="preserve"> </w:t>
+      </w:r>
+      <w:proofErr w:type="spellStart"/>
+      <w:r>
+        <w:t>por</w:t>
+      </w:r>
+      <w:proofErr w:type="spellEnd"/>
+      <w:r>
+        <w:t xml:space="preserve"> </w:t>
       </w:r>
       <w:proofErr w:type="spellStart"/>
       <w:r>
@@ -964,7 +900,15 @@
       </w:r>
       <w:proofErr w:type="spellEnd"/>
       <w:r>
-        <w:t xml:space="preserve"> por </w:t>
+        <w:t xml:space="preserve"> </w:t>
+      </w:r>
+      <w:proofErr w:type="spellStart"/>
+      <w:r>
+        <w:t>por</w:t>
+      </w:r>
+      <w:proofErr w:type="spellEnd"/>
+      <w:r>
+        <w:t xml:space="preserve"> </w:t>
       </w:r>
       <w:proofErr w:type="spellStart"/>
       <w:r>
@@ -1006,7 +950,15 @@
       </w:r>
       <w:proofErr w:type="spellEnd"/>
       <w:r>
-        <w:t xml:space="preserve"> por </w:t>
+        <w:t xml:space="preserve"> </w:t>
+      </w:r>
+      <w:proofErr w:type="spellStart"/>
+      <w:r>
+        <w:t>por</w:t>
+      </w:r>
+      <w:proofErr w:type="spellEnd"/>
+      <w:r>
+        <w:t xml:space="preserve"> </w:t>
       </w:r>
       <w:proofErr w:type="spellStart"/>
       <w:r>
@@ -1043,7 +995,15 @@
       </w:r>
       <w:proofErr w:type="spellEnd"/>
       <w:r>
-        <w:t xml:space="preserve"> por </w:t>
+        <w:t xml:space="preserve"> </w:t>
+      </w:r>
+      <w:proofErr w:type="spellStart"/>
+      <w:r>
+        <w:t>por</w:t>
+      </w:r>
+      <w:proofErr w:type="spellEnd"/>
+      <w:r>
+        <w:t xml:space="preserve"> </w:t>
       </w:r>
       <w:proofErr w:type="spellStart"/>
       <w:r>
@@ -1095,7 +1055,15 @@
       </w:r>
       <w:proofErr w:type="spellEnd"/>
       <w:r>
-        <w:t xml:space="preserve"> por </w:t>
+        <w:t xml:space="preserve"> </w:t>
+      </w:r>
+      <w:proofErr w:type="spellStart"/>
+      <w:r>
+        <w:t>por</w:t>
+      </w:r>
+      <w:proofErr w:type="spellEnd"/>
+      <w:r>
+        <w:t xml:space="preserve"> </w:t>
       </w:r>
       <w:proofErr w:type="spellStart"/>
       <w:r>
@@ -1140,7 +1108,15 @@
       </w:r>
       <w:proofErr w:type="spellEnd"/>
       <w:r>
-        <w:t xml:space="preserve"> por </w:t>
+        <w:t xml:space="preserve"> </w:t>
+      </w:r>
+      <w:proofErr w:type="spellStart"/>
+      <w:r>
+        <w:t>por</w:t>
+      </w:r>
+      <w:proofErr w:type="spellEnd"/>
+      <w:r>
+        <w:t xml:space="preserve"> </w:t>
       </w:r>
       <w:proofErr w:type="spellStart"/>
       <w:r>
@@ -1186,7 +1162,15 @@
       </w:r>
       <w:proofErr w:type="spellEnd"/>
       <w:r>
-        <w:t xml:space="preserve"> por </w:t>
+        <w:t xml:space="preserve"> </w:t>
+      </w:r>
+      <w:proofErr w:type="spellStart"/>
+      <w:r>
+        <w:t>por</w:t>
+      </w:r>
+      <w:proofErr w:type="spellEnd"/>
+      <w:r>
+        <w:t xml:space="preserve"> </w:t>
       </w:r>
       <w:proofErr w:type="spellStart"/>
       <w:r>
@@ -1233,7 +1217,15 @@
       </w:r>
       <w:proofErr w:type="spellEnd"/>
       <w:r>
-        <w:t xml:space="preserve"> por </w:t>
+        <w:t xml:space="preserve"> </w:t>
+      </w:r>
+      <w:proofErr w:type="spellStart"/>
+      <w:r>
+        <w:t>por</w:t>
+      </w:r>
+      <w:proofErr w:type="spellEnd"/>
+      <w:r>
+        <w:t xml:space="preserve"> </w:t>
       </w:r>
       <w:proofErr w:type="spellStart"/>
       <w:r>
@@ -1268,7 +1260,6 @@
           <w:numId w:val="27"/>
         </w:numPr>
         <w:rPr>
-          <w:rFonts w:hint="eastAsia"/>
           <w:lang w:val="es-AR"/>
         </w:rPr>
       </w:pPr>
@@ -1332,7 +1323,6 @@
           <w:numId w:val="32"/>
         </w:numPr>
         <w:rPr>
-          <w:rFonts w:hint="eastAsia"/>
           <w:lang w:val="es-AR"/>
         </w:rPr>
       </w:pPr>
@@ -1365,7 +1355,6 @@
           <w:numId w:val="33"/>
         </w:numPr>
         <w:rPr>
-          <w:rFonts w:hint="eastAsia"/>
           <w:lang w:val="es-AR"/>
         </w:rPr>
       </w:pPr>
@@ -1410,7 +1399,6 @@
           <w:numId w:val="34"/>
         </w:numPr>
         <w:rPr>
-          <w:rFonts w:hint="eastAsia"/>
           <w:lang w:val="es-AR"/>
         </w:rPr>
       </w:pPr>
@@ -1449,7 +1437,6 @@
           <w:numId w:val="33"/>
         </w:numPr>
         <w:rPr>
-          <w:rFonts w:hint="eastAsia"/>
           <w:lang w:val="es-AR"/>
         </w:rPr>
       </w:pPr>
@@ -1494,7 +1481,6 @@
           <w:numId w:val="36"/>
         </w:numPr>
         <w:rPr>
-          <w:rFonts w:hint="eastAsia"/>
           <w:lang w:val="es-AR"/>
         </w:rPr>
       </w:pPr>
@@ -1520,7 +1506,6 @@
           <w:numId w:val="36"/>
         </w:numPr>
         <w:rPr>
-          <w:rFonts w:hint="eastAsia"/>
           <w:lang w:val="es-AR"/>
         </w:rPr>
       </w:pPr>
@@ -1629,13 +1614,13 @@
         <w:rPr>
           <w:lang w:val="es-AR"/>
         </w:rPr>
-        <w:t xml:space="preserve"> sobre libros más solicitados</w:t>
+        <w:t xml:space="preserve"> </w:t>
       </w:r>
       <w:r>
         <w:rPr>
           <w:lang w:val="es-AR"/>
         </w:rPr>
-        <w:t xml:space="preserve"> por </w:t>
+        <w:t xml:space="preserve">por </w:t>
       </w:r>
       <w:r>
         <w:rPr>
@@ -1647,7 +1632,7 @@
         <w:rPr>
           <w:lang w:val="es-AR"/>
         </w:rPr>
-        <w:t>.</w:t>
+        <w:t xml:space="preserve"> por año.</w:t>
       </w:r>
     </w:p>
     <w:p>
@@ -1706,7 +1691,111 @@
         <w:rPr>
           <w:lang w:val="es-AR"/>
         </w:rPr>
-        <w:t>efectuada en dicho año.</w:t>
+        <w:t xml:space="preserve">efectuada en dicho año. </w:t>
+      </w:r>
+    </w:p>
+    <w:p>
+      <w:pPr>
+        <w:spacing w:after="0"/>
+        <w:rPr>
+          <w:lang w:val="es-AR"/>
+        </w:rPr>
+      </w:pPr>
+    </w:p>
+    <w:p>
+      <w:pPr>
+        <w:spacing w:after="0"/>
+        <w:rPr>
+          <w:lang w:val="es-AR"/>
+        </w:rPr>
+      </w:pPr>
+      <w:r>
+        <w:rPr>
+          <w:lang w:val="es-AR"/>
+        </w:rPr>
+        <w:drawing>
+          <wp:inline distT="0" distB="0" distL="0" distR="0" wp14:anchorId="2A495DBF" wp14:editId="5FCD0ED9">
+            <wp:extent cx="5163271" cy="3439005"/>
+            <wp:effectExtent l="0" t="0" r="0" b="9525"/>
+            <wp:docPr id="184642593" name="Imagen 1" descr="Texto&#10;&#10;El contenido generado por IA puede ser incorrecto."/>
+            <wp:cNvGraphicFramePr>
+              <a:graphicFrameLocks xmlns:a="http://schemas.openxmlformats.org/drawingml/2006/main" noChangeAspect="1"/>
+            </wp:cNvGraphicFramePr>
+            <a:graphic xmlns:a="http://schemas.openxmlformats.org/drawingml/2006/main">
+              <a:graphicData uri="http://schemas.openxmlformats.org/drawingml/2006/picture">
+                <pic:pic xmlns:pic="http://schemas.openxmlformats.org/drawingml/2006/picture">
+                  <pic:nvPicPr>
+                    <pic:cNvPr id="184642593" name="Imagen 1" descr="Texto&#10;&#10;El contenido generado por IA puede ser incorrecto."/>
+                    <pic:cNvPicPr/>
+                  </pic:nvPicPr>
+                  <pic:blipFill>
+                    <a:blip r:embed="rId9"/>
+                    <a:stretch>
+                      <a:fillRect/>
+                    </a:stretch>
+                  </pic:blipFill>
+                  <pic:spPr>
+                    <a:xfrm>
+                      <a:off x="0" y="0"/>
+                      <a:ext cx="5163271" cy="3439005"/>
+                    </a:xfrm>
+                    <a:prstGeom prst="rect">
+                      <a:avLst/>
+                    </a:prstGeom>
+                  </pic:spPr>
+                </pic:pic>
+              </a:graphicData>
+            </a:graphic>
+          </wp:inline>
+        </w:drawing>
+      </w:r>
+    </w:p>
+    <w:p>
+      <w:pPr>
+        <w:rPr>
+          <w:lang w:val="es-ES"/>
+        </w:rPr>
+      </w:pPr>
+    </w:p>
+    <w:p>
+      <w:pPr>
+        <w:spacing w:after="0"/>
+        <w:rPr>
+          <w:b/>
+          <w:bCs/>
+          <w:lang w:val="es-AR"/>
+        </w:rPr>
+      </w:pPr>
+      <w:r>
+        <w:rPr>
+          <w:b/>
+          <w:bCs/>
+          <w:lang w:val="es-AR"/>
+        </w:rPr>
+        <w:lastRenderedPageBreak/>
+        <w:t>Recaudación</w:t>
+      </w:r>
+      <w:r>
+        <w:rPr>
+          <w:b/>
+          <w:bCs/>
+          <w:lang w:val="es-AR"/>
+        </w:rPr>
+        <w:t xml:space="preserve"> por categoría por año.</w:t>
+      </w:r>
+    </w:p>
+    <w:p>
+      <w:pPr>
+        <w:spacing w:after="0"/>
+        <w:rPr>
+          <w:lang w:val="es-AR"/>
+        </w:rPr>
+      </w:pPr>
+      <w:r>
+        <w:rPr>
+          <w:lang w:val="es-AR"/>
+        </w:rPr>
+        <w:t>El usuario ingresará un año para proceder al cálculo y visualización de la</w:t>
       </w:r>
       <w:r>
         <w:rPr>
@@ -1714,6 +1803,12 @@
         </w:rPr>
         <w:t xml:space="preserve"> </w:t>
       </w:r>
+      <w:r>
+        <w:rPr>
+          <w:lang w:val="es-AR"/>
+        </w:rPr>
+        <w:t>recaudación del año por categoría.</w:t>
+      </w:r>
     </w:p>
     <w:p>
       <w:pPr>
@@ -1726,15 +1821,187 @@
     <w:p>
       <w:pPr>
         <w:spacing w:after="0"/>
+        <w:rPr>
+          <w:lang w:val="es-AR"/>
+        </w:rPr>
       </w:pPr>
       <w:r>
-        <w:t>IMAGEN</w:t>
+        <w:rPr>
+          <w:lang w:val="es-AR"/>
+        </w:rPr>
+        <w:drawing>
+          <wp:inline distT="0" distB="0" distL="0" distR="0" wp14:anchorId="748BED40" wp14:editId="6DF8164E">
+            <wp:extent cx="4753638" cy="3077004"/>
+            <wp:effectExtent l="0" t="0" r="8890" b="9525"/>
+            <wp:docPr id="1434298005" name="Imagen 1" descr="Texto&#10;&#10;El contenido generado por IA puede ser incorrecto."/>
+            <wp:cNvGraphicFramePr>
+              <a:graphicFrameLocks xmlns:a="http://schemas.openxmlformats.org/drawingml/2006/main" noChangeAspect="1"/>
+            </wp:cNvGraphicFramePr>
+            <a:graphic xmlns:a="http://schemas.openxmlformats.org/drawingml/2006/main">
+              <a:graphicData uri="http://schemas.openxmlformats.org/drawingml/2006/picture">
+                <pic:pic xmlns:pic="http://schemas.openxmlformats.org/drawingml/2006/picture">
+                  <pic:nvPicPr>
+                    <pic:cNvPr id="1434298005" name="Imagen 1" descr="Texto&#10;&#10;El contenido generado por IA puede ser incorrecto."/>
+                    <pic:cNvPicPr/>
+                  </pic:nvPicPr>
+                  <pic:blipFill>
+                    <a:blip r:embed="rId10"/>
+                    <a:stretch>
+                      <a:fillRect/>
+                    </a:stretch>
+                  </pic:blipFill>
+                  <pic:spPr>
+                    <a:xfrm>
+                      <a:off x="0" y="0"/>
+                      <a:ext cx="4753638" cy="3077004"/>
+                    </a:xfrm>
+                    <a:prstGeom prst="rect">
+                      <a:avLst/>
+                    </a:prstGeom>
+                  </pic:spPr>
+                </pic:pic>
+              </a:graphicData>
+            </a:graphic>
+          </wp:inline>
+        </w:drawing>
       </w:r>
     </w:p>
-    <w:p/>
-    <w:p/>
-    <w:p/>
-    <w:p/>
+    <w:p>
+      <w:pPr>
+        <w:rPr>
+          <w:lang w:val="es-AR"/>
+        </w:rPr>
+      </w:pPr>
+    </w:p>
+    <w:p>
+      <w:pPr>
+        <w:spacing w:after="0"/>
+        <w:rPr>
+          <w:b/>
+          <w:bCs/>
+          <w:lang w:val="es-AR"/>
+        </w:rPr>
+      </w:pPr>
+      <w:r>
+        <w:rPr>
+          <w:b/>
+          <w:bCs/>
+          <w:lang w:val="es-AR"/>
+        </w:rPr>
+        <w:t>Recaudación</w:t>
+      </w:r>
+      <w:r>
+        <w:rPr>
+          <w:b/>
+          <w:bCs/>
+          <w:lang w:val="es-AR"/>
+        </w:rPr>
+        <w:t xml:space="preserve"> por </w:t>
+      </w:r>
+      <w:r>
+        <w:rPr>
+          <w:b/>
+          <w:bCs/>
+          <w:lang w:val="es-AR"/>
+        </w:rPr>
+        <w:t>socio por año</w:t>
+      </w:r>
+      <w:r>
+        <w:rPr>
+          <w:b/>
+          <w:bCs/>
+          <w:lang w:val="es-AR"/>
+        </w:rPr>
+        <w:t>.</w:t>
+      </w:r>
+    </w:p>
+    <w:p>
+      <w:pPr>
+        <w:spacing w:after="0"/>
+        <w:rPr>
+          <w:lang w:val="es-AR"/>
+        </w:rPr>
+      </w:pPr>
+      <w:r>
+        <w:rPr>
+          <w:lang w:val="es-AR"/>
+        </w:rPr>
+        <w:t>El usuario ingresará un año para proceder al cálculo y visualización de la</w:t>
+      </w:r>
+      <w:r>
+        <w:rPr>
+          <w:lang w:val="es-AR"/>
+        </w:rPr>
+        <w:t xml:space="preserve"> </w:t>
+      </w:r>
+      <w:r>
+        <w:rPr>
+          <w:lang w:val="es-AR"/>
+        </w:rPr>
+        <w:t>recaudación de los socios, y su total acumulado.</w:t>
+      </w:r>
+    </w:p>
+    <w:p>
+      <w:pPr>
+        <w:rPr>
+          <w:lang w:val="es-ES"/>
+        </w:rPr>
+      </w:pPr>
+    </w:p>
+    <w:p>
+      <w:pPr>
+        <w:rPr>
+          <w:lang w:val="es-ES"/>
+        </w:rPr>
+      </w:pPr>
+      <w:r>
+        <w:rPr>
+          <w:lang w:val="es-ES"/>
+        </w:rPr>
+        <w:drawing>
+          <wp:inline distT="0" distB="0" distL="0" distR="0" wp14:anchorId="48998F18" wp14:editId="707C9882">
+            <wp:extent cx="4639322" cy="3086531"/>
+            <wp:effectExtent l="0" t="0" r="0" b="0"/>
+            <wp:docPr id="1109120888" name="Imagen 1" descr="Texto&#10;&#10;El contenido generado por IA puede ser incorrecto."/>
+            <wp:cNvGraphicFramePr>
+              <a:graphicFrameLocks xmlns:a="http://schemas.openxmlformats.org/drawingml/2006/main" noChangeAspect="1"/>
+            </wp:cNvGraphicFramePr>
+            <a:graphic xmlns:a="http://schemas.openxmlformats.org/drawingml/2006/main">
+              <a:graphicData uri="http://schemas.openxmlformats.org/drawingml/2006/picture">
+                <pic:pic xmlns:pic="http://schemas.openxmlformats.org/drawingml/2006/picture">
+                  <pic:nvPicPr>
+                    <pic:cNvPr id="1109120888" name="Imagen 1" descr="Texto&#10;&#10;El contenido generado por IA puede ser incorrecto."/>
+                    <pic:cNvPicPr/>
+                  </pic:nvPicPr>
+                  <pic:blipFill>
+                    <a:blip r:embed="rId11"/>
+                    <a:stretch>
+                      <a:fillRect/>
+                    </a:stretch>
+                  </pic:blipFill>
+                  <pic:spPr>
+                    <a:xfrm>
+                      <a:off x="0" y="0"/>
+                      <a:ext cx="4639322" cy="3086531"/>
+                    </a:xfrm>
+                    <a:prstGeom prst="rect">
+                      <a:avLst/>
+                    </a:prstGeom>
+                  </pic:spPr>
+                </pic:pic>
+              </a:graphicData>
+            </a:graphic>
+          </wp:inline>
+        </w:drawing>
+      </w:r>
+    </w:p>
+    <w:p>
+      <w:pPr>
+        <w:rPr>
+          <w:lang w:val="es-ES"/>
+        </w:rPr>
+      </w:pPr>
+    </w:p>
     <w:p>
       <w:pPr>
         <w:pStyle w:val="Ttulo3"/>
@@ -1742,12 +2009,14 @@
           <w:lang w:val="es-AR"/>
         </w:rPr>
       </w:pPr>
+      <w:proofErr w:type="gramStart"/>
       <w:r>
         <w:rPr>
           <w:lang w:val="es-AR"/>
         </w:rPr>
         <w:t>Configuraciones :</w:t>
       </w:r>
+      <w:proofErr w:type="gramEnd"/>
     </w:p>
     <w:p>
       <w:pPr>
@@ -1843,6 +2112,7 @@
         <w:rPr>
           <w:lang w:val="es-AR"/>
         </w:rPr>
+        <w:lastRenderedPageBreak/>
         <w:t>3. DIAGRAMA DE CLASES</w:t>
       </w:r>
       <w:r>
@@ -1870,7 +2140,7 @@
                     </pic:cNvPicPr>
                   </pic:nvPicPr>
                   <pic:blipFill>
-                    <a:blip r:embed="rId9">
+                    <a:blip r:embed="rId12">
                       <a:extLst>
                         <a:ext uri="{28A0092B-C50C-407E-A947-70E740481C1C}">
                           <a14:useLocalDpi xmlns:a14="http://schemas.microsoft.com/office/drawing/2010/main" val="0"/>
@@ -1910,11 +2180,11 @@
       </w:pPr>
     </w:p>
     <w:sectPr>
-      <w:headerReference w:type="even" r:id="rId10"/>
-      <w:footerReference w:type="even" r:id="rId11"/>
-      <w:footerReference w:type="default" r:id="rId12"/>
-      <w:headerReference w:type="first" r:id="rId13"/>
-      <w:footerReference w:type="first" r:id="rId14"/>
+      <w:headerReference w:type="even" r:id="rId13"/>
+      <w:footerReference w:type="even" r:id="rId14"/>
+      <w:footerReference w:type="default" r:id="rId15"/>
+      <w:headerReference w:type="first" r:id="rId16"/>
+      <w:footerReference w:type="first" r:id="rId17"/>
       <w:pgSz w:w="12240" w:h="15840"/>
       <w:pgMar w:top="1440" w:right="1800" w:bottom="1440" w:left="1800" w:header="720" w:footer="720" w:gutter="0"/>
       <w:cols w:space="720"/>
@@ -6590,6 +6860,7 @@
   <w:style w:type="character" w:default="1" w:styleId="Fuentedeprrafopredeter">
     <w:name w:val="Default Paragraph Font"/>
     <w:uiPriority w:val="1"/>
+    <w:semiHidden/>
     <w:unhideWhenUsed/>
   </w:style>
   <w:style w:type="table" w:default="1" w:styleId="Tablanormal">

</xml_diff>

<commit_message>
corrigo detalles de estilos
</commit_message>
<xml_diff>
--- a/informe_gestion_biblioteca_actualizado.docx
+++ b/informe_gestion_biblioteca_actualizado.docx
@@ -1711,6 +1711,7 @@
       </w:pPr>
       <w:r>
         <w:rPr>
+          <w:noProof/>
           <w:lang w:val="es-AR"/>
         </w:rPr>
         <w:drawing>
@@ -1801,13 +1802,7 @@
         <w:rPr>
           <w:lang w:val="es-AR"/>
         </w:rPr>
-        <w:t xml:space="preserve"> </w:t>
-      </w:r>
-      <w:r>
-        <w:rPr>
-          <w:lang w:val="es-AR"/>
-        </w:rPr>
-        <w:t>recaudación del año por categoría.</w:t>
+        <w:t xml:space="preserve"> recaudación del año por categoría.</w:t>
       </w:r>
     </w:p>
     <w:p>
@@ -1827,6 +1822,7 @@
       </w:pPr>
       <w:r>
         <w:rPr>
+          <w:noProof/>
           <w:lang w:val="es-AR"/>
         </w:rPr>
         <w:drawing>
@@ -1896,23 +1892,7 @@
           <w:bCs/>
           <w:lang w:val="es-AR"/>
         </w:rPr>
-        <w:t xml:space="preserve"> por </w:t>
-      </w:r>
-      <w:r>
-        <w:rPr>
-          <w:b/>
-          <w:bCs/>
-          <w:lang w:val="es-AR"/>
-        </w:rPr>
-        <w:t>socio por año</w:t>
-      </w:r>
-      <w:r>
-        <w:rPr>
-          <w:b/>
-          <w:bCs/>
-          <w:lang w:val="es-AR"/>
-        </w:rPr>
-        <w:t>.</w:t>
+        <w:t xml:space="preserve"> por socio por año.</w:t>
       </w:r>
     </w:p>
     <w:p>
@@ -1932,13 +1912,7 @@
         <w:rPr>
           <w:lang w:val="es-AR"/>
         </w:rPr>
-        <w:t xml:space="preserve"> </w:t>
-      </w:r>
-      <w:r>
-        <w:rPr>
-          <w:lang w:val="es-AR"/>
-        </w:rPr>
-        <w:t>recaudación de los socios, y su total acumulado.</w:t>
+        <w:t xml:space="preserve"> recaudación de los socios, y su total acumulado.</w:t>
       </w:r>
     </w:p>
     <w:p>
@@ -1956,6 +1930,7 @@
       </w:pPr>
       <w:r>
         <w:rPr>
+          <w:noProof/>
           <w:lang w:val="es-ES"/>
         </w:rPr>
         <w:drawing>
@@ -1997,13 +1972,6 @@
     </w:p>
     <w:p>
       <w:pPr>
-        <w:rPr>
-          <w:lang w:val="es-ES"/>
-        </w:rPr>
-      </w:pPr>
-    </w:p>
-    <w:p>
-      <w:pPr>
         <w:pStyle w:val="Ttulo3"/>
         <w:rPr>
           <w:lang w:val="es-AR"/>
@@ -2014,6 +1982,7 @@
         <w:rPr>
           <w:lang w:val="es-AR"/>
         </w:rPr>
+        <w:lastRenderedPageBreak/>
         <w:t>Configuraciones :</w:t>
       </w:r>
       <w:proofErr w:type="gramEnd"/>
@@ -2072,50 +2041,23 @@
     <w:p>
       <w:pPr>
         <w:rPr>
+          <w:lang w:val="es-ES"/>
+        </w:rPr>
+      </w:pPr>
+      <w:r>
+        <w:rPr>
+          <w:rFonts w:asciiTheme="majorHAnsi" w:eastAsiaTheme="majorEastAsia" w:hAnsiTheme="majorHAnsi" w:cstheme="majorBidi"/>
+          <w:b/>
+          <w:bCs/>
+          <w:color w:val="4F81BD" w:themeColor="accent1"/>
           <w:lang w:val="es-AR"/>
         </w:rPr>
-      </w:pPr>
-    </w:p>
-    <w:p>
-      <w:pPr>
-        <w:rPr>
-          <w:lang w:val="es-AR"/>
-        </w:rPr>
-      </w:pPr>
-    </w:p>
-    <w:p>
-      <w:pPr>
-        <w:rPr>
-          <w:lang w:val="es-AR"/>
-        </w:rPr>
-      </w:pPr>
-    </w:p>
-    <w:p>
-      <w:pPr>
-        <w:rPr>
-          <w:lang w:val="es-AR"/>
-        </w:rPr>
-      </w:pPr>
-    </w:p>
-    <w:p>
-      <w:pPr>
-        <w:rPr>
-          <w:lang w:val="es-AR"/>
-        </w:rPr>
-      </w:pPr>
-    </w:p>
-    <w:p>
-      <w:pPr>
-        <w:pStyle w:val="Ttulo2"/>
-      </w:pPr>
-      <w:r>
-        <w:rPr>
-          <w:lang w:val="es-AR"/>
-        </w:rPr>
-        <w:lastRenderedPageBreak/>
         <w:t>3. DIAGRAMA DE CLASES</w:t>
       </w:r>
       <w:r>
+        <w:rPr>
+          <w:lang w:val="es-ES"/>
+        </w:rPr>
         <w:t xml:space="preserve"> </w:t>
       </w:r>
       <w:r>
@@ -2171,13 +2113,6 @@
           </wp:inline>
         </w:drawing>
       </w:r>
-    </w:p>
-    <w:p>
-      <w:pPr>
-        <w:rPr>
-          <w:lang w:val="es-AR"/>
-        </w:rPr>
-      </w:pPr>
     </w:p>
     <w:sectPr>
       <w:headerReference w:type="even" r:id="rId13"/>

</xml_diff>